<commit_message>
changed something in doc file
added bitch
</commit_message>
<xml_diff>
--- a/P5.docx
+++ b/P5.docx
@@ -163,8 +163,6 @@
         </w:rPr>
         <w:t xml:space="preserve"> </w:t>
       </w:r>
-      <w:bookmarkStart w:id="0" w:name="_GoBack"/>
-      <w:bookmarkEnd w:id="0"/>
     </w:p>
     <w:p>
       <w:pPr>
@@ -273,6 +271,21 @@
         </w:rPr>
         <w:t>Microprocessor</w:t>
       </w:r>
+    </w:p>
+    <w:p>
+      <w:pPr>
+        <w:rPr>
+          <w:sz w:val="28"/>
+        </w:rPr>
+      </w:pPr>
+      <w:r>
+        <w:rPr>
+          <w:sz w:val="28"/>
+        </w:rPr>
+        <w:t>bitch</w:t>
+      </w:r>
+      <w:bookmarkStart w:id="0" w:name="_GoBack"/>
+      <w:bookmarkEnd w:id="0"/>
     </w:p>
     <w:p>
       <w:pPr>

</xml_diff>

<commit_message>
paulius made a change
added x2
</commit_message>
<xml_diff>
--- a/P5.docx
+++ b/P5.docx
@@ -118,7 +118,7 @@
     </w:p>
     <w:p>
       <w:pPr>
-        <w:pStyle w:val="ListParagraph"/>
+        <w:pStyle w:val="Sraopastraipa"/>
         <w:numPr>
           <w:ilvl w:val="0"/>
           <w:numId w:val="1"/>
@@ -142,7 +142,7 @@
     </w:p>
     <w:p>
       <w:pPr>
-        <w:pStyle w:val="ListParagraph"/>
+        <w:pStyle w:val="Sraopastraipa"/>
         <w:numPr>
           <w:ilvl w:val="0"/>
           <w:numId w:val="1"/>
@@ -179,7 +179,7 @@
     </w:p>
     <w:p>
       <w:pPr>
-        <w:pStyle w:val="ListParagraph"/>
+        <w:pStyle w:val="Sraopastraipa"/>
         <w:numPr>
           <w:ilvl w:val="0"/>
           <w:numId w:val="1"/>
@@ -197,7 +197,7 @@
     </w:p>
     <w:p>
       <w:pPr>
-        <w:pStyle w:val="ListParagraph"/>
+        <w:pStyle w:val="Sraopastraipa"/>
         <w:numPr>
           <w:ilvl w:val="0"/>
           <w:numId w:val="1"/>
@@ -282,7 +282,19 @@
         <w:rPr>
           <w:sz w:val="28"/>
         </w:rPr>
-        <w:t>bitch</w:t>
+        <w:t>B</w:t>
+      </w:r>
+      <w:r>
+        <w:rPr>
+          <w:sz w:val="28"/>
+        </w:rPr>
+        <w:t>itch</w:t>
+      </w:r>
+      <w:r>
+        <w:rPr>
+          <w:sz w:val="28"/>
+        </w:rPr>
+        <w:t xml:space="preserve"> x2</w:t>
       </w:r>
       <w:bookmarkStart w:id="0" w:name="_GoBack"/>
       <w:bookmarkEnd w:id="0"/>
@@ -852,17 +864,17 @@
     <w:lsdException w:name="Hashtag" w:semiHidden="1" w:unhideWhenUsed="1"/>
     <w:lsdException w:name="Unresolved Mention" w:semiHidden="1" w:unhideWhenUsed="1"/>
   </w:latentStyles>
-  <w:style w:type="paragraph" w:default="1" w:styleId="Normal">
+  <w:style w:type="paragraph" w:default="1" w:styleId="prastasis">
     <w:name w:val="Normal"/>
     <w:qFormat/>
   </w:style>
-  <w:style w:type="character" w:default="1" w:styleId="DefaultParagraphFont">
+  <w:style w:type="character" w:default="1" w:styleId="Numatytasispastraiposriftas">
     <w:name w:val="Default Paragraph Font"/>
     <w:uiPriority w:val="1"/>
     <w:semiHidden/>
     <w:unhideWhenUsed/>
   </w:style>
-  <w:style w:type="table" w:default="1" w:styleId="TableNormal">
+  <w:style w:type="table" w:default="1" w:styleId="prastojilentel">
     <w:name w:val="Normal Table"/>
     <w:uiPriority w:val="99"/>
     <w:semiHidden/>
@@ -877,15 +889,15 @@
       </w:tblCellMar>
     </w:tblPr>
   </w:style>
-  <w:style w:type="numbering" w:default="1" w:styleId="NoList">
+  <w:style w:type="numbering" w:default="1" w:styleId="Sraonra">
     <w:name w:val="No List"/>
     <w:uiPriority w:val="99"/>
     <w:semiHidden/>
     <w:unhideWhenUsed/>
   </w:style>
-  <w:style w:type="paragraph" w:styleId="ListParagraph">
+  <w:style w:type="paragraph" w:styleId="Sraopastraipa">
     <w:name w:val="List Paragraph"/>
-    <w:basedOn w:val="Normal"/>
+    <w:basedOn w:val="prastasis"/>
     <w:uiPriority w:val="34"/>
     <w:qFormat/>
     <w:rsid w:val="00EA446E"/>

</xml_diff>